<commit_message>
Updated Report and added Error Checking
</commit_message>
<xml_diff>
--- a/Assignment01/Assignment1.docx
+++ b/Assignment01/Assignment1.docx
@@ -249,13 +249,472 @@
         </w:tc>
       </w:tr>
     </w:tbl>
+    <w:p/>
+    <w:p>
+      <w:r>
+        <w:br w:type="page"/>
+      </w:r>
+    </w:p>
+    <w:p>
+      <w:pPr>
+        <w:pStyle w:val="Heading1"/>
+      </w:pPr>
+      <w:r>
+        <w:lastRenderedPageBreak/>
+        <w:t>Overview</w:t>
+      </w:r>
+    </w:p>
+    <w:p>
+      <w:r>
+        <w:t xml:space="preserve">Assignment 1 consists of two (2) problems outlined in the following sections. A single Visual Studio solution containing two (2) C# projects was created to solve both problems. </w:t>
+      </w:r>
+    </w:p>
+    <w:p>
+      <w:pPr>
+        <w:pStyle w:val="Heading1"/>
+      </w:pPr>
+      <w:r>
+        <w:t>Problem 1</w:t>
+      </w:r>
+    </w:p>
+    <w:p>
+      <w:pPr>
+        <w:pStyle w:val="Heading2"/>
+      </w:pPr>
+      <w:r>
+        <w:t>Summary</w:t>
+      </w:r>
+    </w:p>
+    <w:p>
+      <w:r>
+        <w:t>Problem 1 provided introductory lessons to the C# programming language and image processing. A Visual Studio C# project was constructed from the example project, ImageProcessing_2010.</w:t>
+      </w:r>
+    </w:p>
+    <w:p>
+      <w:pPr>
+        <w:pStyle w:val="Heading2"/>
+      </w:pPr>
+      <w:r>
+        <w:t>Input</w:t>
+      </w:r>
+    </w:p>
+    <w:p/>
+    <w:p>
+      <w:pPr>
+        <w:pStyle w:val="Heading2"/>
+      </w:pPr>
+      <w:r>
+        <w:t>Output</w:t>
+      </w:r>
+    </w:p>
+    <w:p/>
+    <w:p>
+      <w:pPr>
+        <w:pStyle w:val="Heading1"/>
+      </w:pPr>
+      <w:r>
+        <w:t>Problem 2</w:t>
+      </w:r>
+    </w:p>
+    <w:p>
+      <w:pPr>
+        <w:pStyle w:val="Heading2"/>
+      </w:pPr>
+      <w:r>
+        <w:t>Summary</w:t>
+      </w:r>
+    </w:p>
+    <w:p>
+      <w:r>
+        <w:t>Problem 2 required implementing the histogram equalization algorithm outlined in Wikipedia (</w:t>
+      </w:r>
+      <w:hyperlink r:id="rId7" w:history="1">
+        <w:r>
+          <w:rPr>
+            <w:rStyle w:val="Hyperlink"/>
+          </w:rPr>
+          <w:t>https://en.wikipedia.org/wiki/Histogram_equalization</w:t>
+        </w:r>
+      </w:hyperlink>
+      <w:r>
+        <w:t>) using C#. A Visual Studio C#</w:t>
+      </w:r>
+      <w:r>
+        <w:t xml:space="preserve"> Windows Forms</w:t>
+      </w:r>
+      <w:r>
+        <w:t xml:space="preserve"> project was created </w:t>
+      </w:r>
+      <w:r>
+        <w:t>and consists of a single Windows Form, the entry point (</w:t>
+      </w:r>
+      <w:proofErr w:type="spellStart"/>
+      <w:r>
+        <w:t>Program.cs</w:t>
+      </w:r>
+      <w:proofErr w:type="spellEnd"/>
+      <w:r>
+        <w:t xml:space="preserve">), a </w:t>
+      </w:r>
+      <w:proofErr w:type="spellStart"/>
+      <w:r>
+        <w:t>Histrogram</w:t>
+      </w:r>
+      <w:proofErr w:type="spellEnd"/>
+      <w:r>
+        <w:t xml:space="preserve"> class, and a Histogram Equalizer class. The Form allows the user to browse for a bitmap and perform Histogram Equalization on the selected bitmap.</w:t>
+      </w:r>
+    </w:p>
+    <w:p>
+      <w:pPr>
+        <w:pStyle w:val="Heading2"/>
+      </w:pPr>
+      <w:r>
+        <w:t>Input</w:t>
+      </w:r>
+    </w:p>
+    <w:p>
+      <w:r>
+        <w:t>Two (2) images available on the Wikipedia site were used for testing.</w:t>
+      </w:r>
+    </w:p>
+    <w:p>
+      <w:pPr>
+        <w:keepNext/>
+      </w:pPr>
+      <w:r>
+        <w:rPr>
+          <w:noProof/>
+        </w:rPr>
+        <w:lastRenderedPageBreak/>
+        <w:drawing>
+          <wp:inline distT="0" distB="0" distL="0" distR="0" wp14:anchorId="31110C83" wp14:editId="7619D22E">
+            <wp:extent cx="5943600" cy="3413125"/>
+            <wp:effectExtent l="0" t="0" r="0" b="0"/>
+            <wp:docPr id="1" name="Picture 1"/>
+            <wp:cNvGraphicFramePr>
+              <a:graphicFrameLocks xmlns:a="http://schemas.openxmlformats.org/drawingml/2006/main" noChangeAspect="1"/>
+            </wp:cNvGraphicFramePr>
+            <a:graphic xmlns:a="http://schemas.openxmlformats.org/drawingml/2006/main">
+              <a:graphicData uri="http://schemas.openxmlformats.org/drawingml/2006/picture">
+                <pic:pic xmlns:pic="http://schemas.openxmlformats.org/drawingml/2006/picture">
+                  <pic:nvPicPr>
+                    <pic:cNvPr id="0" name="Picture 1"/>
+                    <pic:cNvPicPr>
+                      <a:picLocks noChangeAspect="1" noChangeArrowheads="1"/>
+                    </pic:cNvPicPr>
+                  </pic:nvPicPr>
+                  <pic:blipFill>
+                    <a:blip r:embed="rId8">
+                      <a:extLst>
+                        <a:ext uri="{28A0092B-C50C-407E-A947-70E740481C1C}">
+                          <a14:useLocalDpi xmlns:a14="http://schemas.microsoft.com/office/drawing/2010/main" val="0"/>
+                        </a:ext>
+                      </a:extLst>
+                    </a:blip>
+                    <a:srcRect/>
+                    <a:stretch>
+                      <a:fillRect/>
+                    </a:stretch>
+                  </pic:blipFill>
+                  <pic:spPr bwMode="auto">
+                    <a:xfrm>
+                      <a:off x="0" y="0"/>
+                      <a:ext cx="5943600" cy="3413125"/>
+                    </a:xfrm>
+                    <a:prstGeom prst="rect">
+                      <a:avLst/>
+                    </a:prstGeom>
+                    <a:noFill/>
+                    <a:ln>
+                      <a:noFill/>
+                    </a:ln>
+                  </pic:spPr>
+                </pic:pic>
+              </a:graphicData>
+            </a:graphic>
+          </wp:inline>
+        </w:drawing>
+      </w:r>
+    </w:p>
+    <w:p>
+      <w:pPr>
+        <w:pStyle w:val="Caption"/>
+        <w:jc w:val="center"/>
+      </w:pPr>
+      <w:r>
+        <w:t xml:space="preserve">Figure </w:t>
+      </w:r>
+      <w:fldSimple w:instr=" SEQ Figure \* ARABIC ">
+        <w:r>
+          <w:rPr>
+            <w:noProof/>
+          </w:rPr>
+          <w:t>1</w:t>
+        </w:r>
+      </w:fldSimple>
+      <w:r>
+        <w:t xml:space="preserve"> - Example 1 Original</w:t>
+      </w:r>
+    </w:p>
+    <w:p/>
+    <w:p>
+      <w:pPr>
+        <w:pStyle w:val="Heading2"/>
+      </w:pPr>
+      <w:r>
+        <w:rPr>
+          <w:noProof/>
+        </w:rPr>
+        <w:drawing>
+          <wp:inline distT="0" distB="0" distL="0" distR="0" wp14:anchorId="57A131AF" wp14:editId="5DFBF3E5">
+            <wp:extent cx="5943600" cy="3413125"/>
+            <wp:effectExtent l="0" t="0" r="0" b="0"/>
+            <wp:docPr id="2" name="Picture 2"/>
+            <wp:cNvGraphicFramePr>
+              <a:graphicFrameLocks xmlns:a="http://schemas.openxmlformats.org/drawingml/2006/main" noChangeAspect="1"/>
+            </wp:cNvGraphicFramePr>
+            <a:graphic xmlns:a="http://schemas.openxmlformats.org/drawingml/2006/main">
+              <a:graphicData uri="http://schemas.openxmlformats.org/drawingml/2006/picture">
+                <pic:pic xmlns:pic="http://schemas.openxmlformats.org/drawingml/2006/picture">
+                  <pic:nvPicPr>
+                    <pic:cNvPr id="0" name="Picture 2"/>
+                    <pic:cNvPicPr>
+                      <a:picLocks noChangeAspect="1" noChangeArrowheads="1"/>
+                    </pic:cNvPicPr>
+                  </pic:nvPicPr>
+                  <pic:blipFill>
+                    <a:blip r:embed="rId9">
+                      <a:extLst>
+                        <a:ext uri="{28A0092B-C50C-407E-A947-70E740481C1C}">
+                          <a14:useLocalDpi xmlns:a14="http://schemas.microsoft.com/office/drawing/2010/main" val="0"/>
+                        </a:ext>
+                      </a:extLst>
+                    </a:blip>
+                    <a:srcRect/>
+                    <a:stretch>
+                      <a:fillRect/>
+                    </a:stretch>
+                  </pic:blipFill>
+                  <pic:spPr bwMode="auto">
+                    <a:xfrm>
+                      <a:off x="0" y="0"/>
+                      <a:ext cx="5943600" cy="3413125"/>
+                    </a:xfrm>
+                    <a:prstGeom prst="rect">
+                      <a:avLst/>
+                    </a:prstGeom>
+                    <a:noFill/>
+                    <a:ln>
+                      <a:noFill/>
+                    </a:ln>
+                  </pic:spPr>
+                </pic:pic>
+              </a:graphicData>
+            </a:graphic>
+          </wp:inline>
+        </w:drawing>
+      </w:r>
+    </w:p>
+    <w:p>
+      <w:pPr>
+        <w:pStyle w:val="Caption"/>
+        <w:jc w:val="center"/>
+      </w:pPr>
+      <w:r>
+        <w:t xml:space="preserve">Figure </w:t>
+      </w:r>
+      <w:fldSimple w:instr=" SEQ Figure \* ARABIC ">
+        <w:r>
+          <w:rPr>
+            <w:noProof/>
+          </w:rPr>
+          <w:t>2</w:t>
+        </w:r>
+      </w:fldSimple>
+      <w:r>
+        <w:t xml:space="preserve"> - Example 2 Original</w:t>
+      </w:r>
+    </w:p>
+    <w:p/>
+    <w:p>
+      <w:pPr>
+        <w:pStyle w:val="Heading2"/>
+      </w:pPr>
+      <w:r>
+        <w:lastRenderedPageBreak/>
+        <w:t>Output</w:t>
+      </w:r>
+    </w:p>
+    <w:p>
+      <w:r>
+        <w:t>The results of Histogram Equalization are shown below.</w:t>
+      </w:r>
+    </w:p>
+    <w:p>
+      <w:pPr>
+        <w:keepNext/>
+      </w:pPr>
+      <w:r>
+        <w:rPr>
+          <w:noProof/>
+        </w:rPr>
+        <w:drawing>
+          <wp:inline distT="0" distB="0" distL="0" distR="0" wp14:anchorId="25C8728F" wp14:editId="15DF8DAD">
+            <wp:extent cx="5943600" cy="3061970"/>
+            <wp:effectExtent l="0" t="0" r="0" b="5080"/>
+            <wp:docPr id="3" name="Picture 3"/>
+            <wp:cNvGraphicFramePr>
+              <a:graphicFrameLocks xmlns:a="http://schemas.openxmlformats.org/drawingml/2006/main" noChangeAspect="1"/>
+            </wp:cNvGraphicFramePr>
+            <a:graphic xmlns:a="http://schemas.openxmlformats.org/drawingml/2006/main">
+              <a:graphicData uri="http://schemas.openxmlformats.org/drawingml/2006/picture">
+                <pic:pic xmlns:pic="http://schemas.openxmlformats.org/drawingml/2006/picture">
+                  <pic:nvPicPr>
+                    <pic:cNvPr id="0" name="Picture 3"/>
+                    <pic:cNvPicPr>
+                      <a:picLocks noChangeAspect="1" noChangeArrowheads="1"/>
+                    </pic:cNvPicPr>
+                  </pic:nvPicPr>
+                  <pic:blipFill>
+                    <a:blip r:embed="rId10">
+                      <a:extLst>
+                        <a:ext uri="{28A0092B-C50C-407E-A947-70E740481C1C}">
+                          <a14:useLocalDpi xmlns:a14="http://schemas.microsoft.com/office/drawing/2010/main" val="0"/>
+                        </a:ext>
+                      </a:extLst>
+                    </a:blip>
+                    <a:srcRect/>
+                    <a:stretch>
+                      <a:fillRect/>
+                    </a:stretch>
+                  </pic:blipFill>
+                  <pic:spPr bwMode="auto">
+                    <a:xfrm>
+                      <a:off x="0" y="0"/>
+                      <a:ext cx="5943600" cy="3061970"/>
+                    </a:xfrm>
+                    <a:prstGeom prst="rect">
+                      <a:avLst/>
+                    </a:prstGeom>
+                    <a:noFill/>
+                    <a:ln>
+                      <a:noFill/>
+                    </a:ln>
+                  </pic:spPr>
+                </pic:pic>
+              </a:graphicData>
+            </a:graphic>
+          </wp:inline>
+        </w:drawing>
+      </w:r>
+    </w:p>
+    <w:p>
+      <w:pPr>
+        <w:pStyle w:val="Caption"/>
+        <w:jc w:val="center"/>
+      </w:pPr>
+      <w:r>
+        <w:t xml:space="preserve">Figure </w:t>
+      </w:r>
+      <w:fldSimple w:instr=" SEQ Figure \* ARABIC ">
+        <w:r>
+          <w:rPr>
+            <w:noProof/>
+          </w:rPr>
+          <w:t>3</w:t>
+        </w:r>
+      </w:fldSimple>
+      <w:r>
+        <w:t xml:space="preserve"> - Example 1 after Histogram Equalization</w:t>
+      </w:r>
+    </w:p>
+    <w:p/>
+    <w:p>
+      <w:pPr>
+        <w:keepNext/>
+      </w:pPr>
+      <w:r>
+        <w:rPr>
+          <w:noProof/>
+        </w:rPr>
+        <w:drawing>
+          <wp:inline distT="0" distB="0" distL="0" distR="0" wp14:anchorId="3C4AE264" wp14:editId="1FDBE72E">
+            <wp:extent cx="5943600" cy="3072765"/>
+            <wp:effectExtent l="0" t="0" r="0" b="0"/>
+            <wp:docPr id="4" name="Picture 4"/>
+            <wp:cNvGraphicFramePr>
+              <a:graphicFrameLocks xmlns:a="http://schemas.openxmlformats.org/drawingml/2006/main" noChangeAspect="1"/>
+            </wp:cNvGraphicFramePr>
+            <a:graphic xmlns:a="http://schemas.openxmlformats.org/drawingml/2006/main">
+              <a:graphicData uri="http://schemas.openxmlformats.org/drawingml/2006/picture">
+                <pic:pic xmlns:pic="http://schemas.openxmlformats.org/drawingml/2006/picture">
+                  <pic:nvPicPr>
+                    <pic:cNvPr id="0" name="Picture 4"/>
+                    <pic:cNvPicPr>
+                      <a:picLocks noChangeAspect="1" noChangeArrowheads="1"/>
+                    </pic:cNvPicPr>
+                  </pic:nvPicPr>
+                  <pic:blipFill>
+                    <a:blip r:embed="rId11">
+                      <a:extLst>
+                        <a:ext uri="{28A0092B-C50C-407E-A947-70E740481C1C}">
+                          <a14:useLocalDpi xmlns:a14="http://schemas.microsoft.com/office/drawing/2010/main" val="0"/>
+                        </a:ext>
+                      </a:extLst>
+                    </a:blip>
+                    <a:srcRect/>
+                    <a:stretch>
+                      <a:fillRect/>
+                    </a:stretch>
+                  </pic:blipFill>
+                  <pic:spPr bwMode="auto">
+                    <a:xfrm>
+                      <a:off x="0" y="0"/>
+                      <a:ext cx="5943600" cy="3072765"/>
+                    </a:xfrm>
+                    <a:prstGeom prst="rect">
+                      <a:avLst/>
+                    </a:prstGeom>
+                    <a:noFill/>
+                    <a:ln>
+                      <a:noFill/>
+                    </a:ln>
+                  </pic:spPr>
+                </pic:pic>
+              </a:graphicData>
+            </a:graphic>
+          </wp:inline>
+        </w:drawing>
+      </w:r>
+    </w:p>
+    <w:p>
+      <w:pPr>
+        <w:pStyle w:val="Caption"/>
+        <w:jc w:val="center"/>
+      </w:pPr>
+      <w:r>
+        <w:t xml:space="preserve">Figure </w:t>
+      </w:r>
+      <w:fldSimple w:instr=" SEQ Figure \* ARABIC ">
+        <w:r>
+          <w:rPr>
+            <w:noProof/>
+          </w:rPr>
+          <w:t>4</w:t>
+        </w:r>
+      </w:fldSimple>
+      <w:r>
+        <w:t xml:space="preserve"> - Example 2 after Histogram Equalization</w:t>
+      </w:r>
+    </w:p>
     <w:p>
       <w:bookmarkStart w:id="0" w:name="_GoBack"/>
       <w:bookmarkEnd w:id="0"/>
     </w:p>
     <w:sectPr>
-      <w:headerReference w:type="default" r:id="rId7"/>
-      <w:footerReference w:type="default" r:id="rId8"/>
+      <w:headerReference w:type="default" r:id="rId12"/>
+      <w:footerReference w:type="default" r:id="rId13"/>
       <w:pgSz w:w="12240" w:h="15840"/>
       <w:pgMar w:top="1440" w:right="1440" w:bottom="1440" w:left="1440" w:header="720" w:footer="720" w:gutter="0"/>
       <w:cols w:space="720"/>
@@ -300,6 +759,7 @@
         <w:docPartUnique/>
       </w:docPartObj>
     </w:sdtPr>
+    <w:sdtEndPr/>
     <w:sdtContent>
       <w:sdt>
         <w:sdtPr>
@@ -309,6 +769,7 @@
             <w:docPartUnique/>
           </w:docPartObj>
         </w:sdtPr>
+        <w:sdtEndPr/>
         <w:sdtContent>
           <w:p>
             <w:pPr>
@@ -900,6 +1361,49 @@
     <w:name w:val="Normal"/>
     <w:qFormat/>
   </w:style>
+  <w:style w:type="paragraph" w:styleId="Heading1">
+    <w:name w:val="heading 1"/>
+    <w:basedOn w:val="Normal"/>
+    <w:next w:val="Normal"/>
+    <w:link w:val="Heading1Char"/>
+    <w:uiPriority w:val="9"/>
+    <w:qFormat/>
+    <w:rsid w:val="007B0D82"/>
+    <w:pPr>
+      <w:keepNext/>
+      <w:keepLines/>
+      <w:spacing w:before="240" w:after="0"/>
+      <w:outlineLvl w:val="0"/>
+    </w:pPr>
+    <w:rPr>
+      <w:rFonts w:asciiTheme="majorHAnsi" w:eastAsiaTheme="majorEastAsia" w:hAnsiTheme="majorHAnsi" w:cstheme="majorBidi"/>
+      <w:color w:val="2F5496" w:themeColor="accent1" w:themeShade="BF"/>
+      <w:sz w:val="32"/>
+      <w:szCs w:val="32"/>
+    </w:rPr>
+  </w:style>
+  <w:style w:type="paragraph" w:styleId="Heading2">
+    <w:name w:val="heading 2"/>
+    <w:basedOn w:val="Normal"/>
+    <w:next w:val="Normal"/>
+    <w:link w:val="Heading2Char"/>
+    <w:uiPriority w:val="9"/>
+    <w:unhideWhenUsed/>
+    <w:qFormat/>
+    <w:rsid w:val="007B0D82"/>
+    <w:pPr>
+      <w:keepNext/>
+      <w:keepLines/>
+      <w:spacing w:before="40" w:after="0"/>
+      <w:outlineLvl w:val="1"/>
+    </w:pPr>
+    <w:rPr>
+      <w:rFonts w:asciiTheme="majorHAnsi" w:eastAsiaTheme="majorEastAsia" w:hAnsiTheme="majorHAnsi" w:cstheme="majorBidi"/>
+      <w:color w:val="2F5496" w:themeColor="accent1" w:themeShade="BF"/>
+      <w:sz w:val="26"/>
+      <w:szCs w:val="26"/>
+    </w:rPr>
+  </w:style>
   <w:style w:type="character" w:default="1" w:styleId="DefaultParagraphFont">
     <w:name w:val="Default Paragraph Font"/>
     <w:uiPriority w:val="1"/>
@@ -1011,6 +1515,74 @@
     <w:rsid w:val="00FC3494"/>
     <w:rPr>
       <w:lang w:eastAsia="en-US"/>
+    </w:rPr>
+  </w:style>
+  <w:style w:type="character" w:customStyle="1" w:styleId="Heading1Char">
+    <w:name w:val="Heading 1 Char"/>
+    <w:basedOn w:val="DefaultParagraphFont"/>
+    <w:link w:val="Heading1"/>
+    <w:uiPriority w:val="9"/>
+    <w:rsid w:val="007B0D82"/>
+    <w:rPr>
+      <w:rFonts w:asciiTheme="majorHAnsi" w:eastAsiaTheme="majorEastAsia" w:hAnsiTheme="majorHAnsi" w:cstheme="majorBidi"/>
+      <w:color w:val="2F5496" w:themeColor="accent1" w:themeShade="BF"/>
+      <w:sz w:val="32"/>
+      <w:szCs w:val="32"/>
+    </w:rPr>
+  </w:style>
+  <w:style w:type="character" w:customStyle="1" w:styleId="Heading2Char">
+    <w:name w:val="Heading 2 Char"/>
+    <w:basedOn w:val="DefaultParagraphFont"/>
+    <w:link w:val="Heading2"/>
+    <w:uiPriority w:val="9"/>
+    <w:rsid w:val="007B0D82"/>
+    <w:rPr>
+      <w:rFonts w:asciiTheme="majorHAnsi" w:eastAsiaTheme="majorEastAsia" w:hAnsiTheme="majorHAnsi" w:cstheme="majorBidi"/>
+      <w:color w:val="2F5496" w:themeColor="accent1" w:themeShade="BF"/>
+      <w:sz w:val="26"/>
+      <w:szCs w:val="26"/>
+    </w:rPr>
+  </w:style>
+  <w:style w:type="character" w:styleId="Hyperlink">
+    <w:name w:val="Hyperlink"/>
+    <w:basedOn w:val="DefaultParagraphFont"/>
+    <w:uiPriority w:val="99"/>
+    <w:unhideWhenUsed/>
+    <w:rsid w:val="004B6ED6"/>
+    <w:rPr>
+      <w:color w:val="0563C1" w:themeColor="hyperlink"/>
+      <w:u w:val="single"/>
+    </w:rPr>
+  </w:style>
+  <w:style w:type="character" w:styleId="UnresolvedMention">
+    <w:name w:val="Unresolved Mention"/>
+    <w:basedOn w:val="DefaultParagraphFont"/>
+    <w:uiPriority w:val="99"/>
+    <w:semiHidden/>
+    <w:unhideWhenUsed/>
+    <w:rsid w:val="004B6ED6"/>
+    <w:rPr>
+      <w:color w:val="605E5C"/>
+      <w:shd w:val="clear" w:color="auto" w:fill="E1DFDD"/>
+    </w:rPr>
+  </w:style>
+  <w:style w:type="paragraph" w:styleId="Caption">
+    <w:name w:val="caption"/>
+    <w:basedOn w:val="Normal"/>
+    <w:next w:val="Normal"/>
+    <w:uiPriority w:val="35"/>
+    <w:unhideWhenUsed/>
+    <w:qFormat/>
+    <w:rsid w:val="00361C4D"/>
+    <w:pPr>
+      <w:spacing w:after="200" w:line="240" w:lineRule="auto"/>
+    </w:pPr>
+    <w:rPr>
+      <w:i/>
+      <w:iCs/>
+      <w:color w:val="44546A" w:themeColor="text2"/>
+      <w:sz w:val="18"/>
+      <w:szCs w:val="18"/>
     </w:rPr>
   </w:style>
 </w:styles>

</xml_diff>